<commit_message>
Correction orthographe + détails
</commit_message>
<xml_diff>
--- a/Rapport_Labo5_Forestier_Herzig.docx
+++ b/Rapport_Labo5_Forestier_Herzig.docx
@@ -238,7 +238,7 @@
                                       <w:color w:val="FFFFFF" w:themeColor="background1"/>
                                       <w:lang w:val="de-CH"/>
                                     </w:rPr>
-                                    <w:t>16.10.2020</w:t>
+                                    <w:t>19.10.2020</w:t>
                                   </w:r>
                                   <w:r>
                                     <w:rPr>
@@ -498,7 +498,7 @@
                                 <w:color w:val="FFFFFF" w:themeColor="background1"/>
                                 <w:lang w:val="de-CH"/>
                               </w:rPr>
-                              <w:t>16.10.2020</w:t>
+                              <w:t>19.10.2020</w:t>
                             </w:r>
                             <w:r>
                               <w:rPr>
@@ -666,6 +666,13 @@
         </w:p>
         <w:sdt>
           <w:sdtPr>
+            <w:rPr>
+              <w:rFonts w:asciiTheme="minorHAnsi" w:eastAsiaTheme="minorHAnsi" w:hAnsiTheme="minorHAnsi" w:cstheme="minorBidi"/>
+              <w:color w:val="auto"/>
+              <w:sz w:val="22"/>
+              <w:szCs w:val="22"/>
+              <w:lang w:val="fr-CH" w:eastAsia="en-US"/>
+            </w:rPr>
             <w:id w:val="245005194"/>
             <w:docPartObj>
               <w:docPartGallery w:val="Table of Contents"/>
@@ -674,13 +681,8 @@
           </w:sdtPr>
           <w:sdtEndPr>
             <w:rPr>
-              <w:rFonts w:asciiTheme="minorHAnsi" w:eastAsiaTheme="minorHAnsi" w:hAnsiTheme="minorHAnsi" w:cstheme="minorBidi"/>
               <w:b/>
               <w:bCs/>
-              <w:color w:val="auto"/>
-              <w:sz w:val="22"/>
-              <w:szCs w:val="22"/>
-              <w:lang w:val="fr-CH" w:eastAsia="en-US"/>
             </w:rPr>
           </w:sdtEndPr>
           <w:sdtContent>
@@ -701,7 +703,7 @@
                 <w:rPr>
                   <w:rFonts w:eastAsiaTheme="minorEastAsia"/>
                   <w:noProof/>
-                  <w:lang w:val="fr-FR" w:eastAsia="fr-FR"/>
+                  <w:lang w:eastAsia="fr-CH"/>
                 </w:rPr>
               </w:pPr>
               <w:r>
@@ -713,7 +715,7 @@
               <w:r>
                 <w:fldChar w:fldCharType="separate"/>
               </w:r>
-              <w:hyperlink w:anchor="_Toc53754634" w:history="1">
+              <w:hyperlink w:anchor="_Toc54018509" w:history="1">
                 <w:r>
                   <w:rPr>
                     <w:rStyle w:val="Lienhypertexte"/>
@@ -740,7 +742,7 @@
                     <w:noProof/>
                     <w:webHidden/>
                   </w:rPr>
-                  <w:instrText xml:space="preserve"> PAGEREF _Toc53754634 \h </w:instrText>
+                  <w:instrText xml:space="preserve"> PAGEREF _Toc54018509 \h </w:instrText>
                 </w:r>
                 <w:r>
                   <w:rPr>
@@ -780,10 +782,10 @@
                 <w:rPr>
                   <w:rFonts w:eastAsiaTheme="minorEastAsia"/>
                   <w:noProof/>
-                  <w:lang w:val="fr-FR" w:eastAsia="fr-FR"/>
+                  <w:lang w:eastAsia="fr-CH"/>
                 </w:rPr>
               </w:pPr>
-              <w:hyperlink w:anchor="_Toc53754635" w:history="1">
+              <w:hyperlink w:anchor="_Toc54018510" w:history="1">
                 <w:r>
                   <w:rPr>
                     <w:rStyle w:val="Lienhypertexte"/>
@@ -810,7 +812,7 @@
                     <w:noProof/>
                     <w:webHidden/>
                   </w:rPr>
-                  <w:instrText xml:space="preserve"> PAGEREF _Toc53754635 \h </w:instrText>
+                  <w:instrText xml:space="preserve"> PAGEREF _Toc54018510 \h </w:instrText>
                 </w:r>
                 <w:r>
                   <w:rPr>
@@ -850,10 +852,10 @@
                 <w:rPr>
                   <w:rFonts w:eastAsiaTheme="minorEastAsia"/>
                   <w:noProof/>
-                  <w:lang w:val="fr-FR" w:eastAsia="fr-FR"/>
+                  <w:lang w:eastAsia="fr-CH"/>
                 </w:rPr>
               </w:pPr>
-              <w:hyperlink w:anchor="_Toc53754636" w:history="1">
+              <w:hyperlink w:anchor="_Toc54018511" w:history="1">
                 <w:r>
                   <w:rPr>
                     <w:rStyle w:val="Lienhypertexte"/>
@@ -880,7 +882,7 @@
                     <w:noProof/>
                     <w:webHidden/>
                   </w:rPr>
-                  <w:instrText xml:space="preserve"> PAGEREF _Toc53754636 \h </w:instrText>
+                  <w:instrText xml:space="preserve"> PAGEREF _Toc54018511 \h </w:instrText>
                 </w:r>
                 <w:r>
                   <w:rPr>
@@ -920,10 +922,10 @@
                 <w:rPr>
                   <w:rFonts w:eastAsiaTheme="minorEastAsia"/>
                   <w:noProof/>
-                  <w:lang w:val="fr-FR" w:eastAsia="fr-FR"/>
+                  <w:lang w:eastAsia="fr-CH"/>
                 </w:rPr>
               </w:pPr>
-              <w:hyperlink w:anchor="_Toc53754637" w:history="1">
+              <w:hyperlink w:anchor="_Toc54018512" w:history="1">
                 <w:r>
                   <w:rPr>
                     <w:rStyle w:val="Lienhypertexte"/>
@@ -950,7 +952,7 @@
                     <w:noProof/>
                     <w:webHidden/>
                   </w:rPr>
-                  <w:instrText xml:space="preserve"> PAGEREF _Toc53754637 \h </w:instrText>
+                  <w:instrText xml:space="preserve"> PAGEREF _Toc54018512 \h </w:instrText>
                 </w:r>
                 <w:r>
                   <w:rPr>
@@ -990,10 +992,10 @@
                 <w:rPr>
                   <w:rFonts w:eastAsiaTheme="minorEastAsia"/>
                   <w:noProof/>
-                  <w:lang w:val="fr-FR" w:eastAsia="fr-FR"/>
+                  <w:lang w:eastAsia="fr-CH"/>
                 </w:rPr>
               </w:pPr>
-              <w:hyperlink w:anchor="_Toc53754638" w:history="1">
+              <w:hyperlink w:anchor="_Toc54018513" w:history="1">
                 <w:r>
                   <w:rPr>
                     <w:rStyle w:val="Lienhypertexte"/>
@@ -1020,7 +1022,7 @@
                     <w:noProof/>
                     <w:webHidden/>
                   </w:rPr>
-                  <w:instrText xml:space="preserve"> PAGEREF _Toc53754638 \h </w:instrText>
+                  <w:instrText xml:space="preserve"> PAGEREF _Toc54018513 \h </w:instrText>
                 </w:r>
                 <w:r>
                   <w:rPr>
@@ -1060,10 +1062,10 @@
                 <w:rPr>
                   <w:rFonts w:eastAsiaTheme="minorEastAsia"/>
                   <w:noProof/>
-                  <w:lang w:val="fr-FR" w:eastAsia="fr-FR"/>
+                  <w:lang w:eastAsia="fr-CH"/>
                 </w:rPr>
               </w:pPr>
-              <w:hyperlink w:anchor="_Toc53754639" w:history="1">
+              <w:hyperlink w:anchor="_Toc54018514" w:history="1">
                 <w:r>
                   <w:rPr>
                     <w:rStyle w:val="Lienhypertexte"/>
@@ -1090,7 +1092,7 @@
                     <w:noProof/>
                     <w:webHidden/>
                   </w:rPr>
-                  <w:instrText xml:space="preserve"> PAGEREF _Toc53754639 \h </w:instrText>
+                  <w:instrText xml:space="preserve"> PAGEREF _Toc54018514 \h </w:instrText>
                 </w:r>
                 <w:r>
                   <w:rPr>
@@ -1130,10 +1132,10 @@
                 <w:rPr>
                   <w:rFonts w:eastAsiaTheme="minorEastAsia"/>
                   <w:noProof/>
-                  <w:lang w:val="fr-FR" w:eastAsia="fr-FR"/>
+                  <w:lang w:eastAsia="fr-CH"/>
                 </w:rPr>
               </w:pPr>
-              <w:hyperlink w:anchor="_Toc53754640" w:history="1">
+              <w:hyperlink w:anchor="_Toc54018515" w:history="1">
                 <w:r>
                   <w:rPr>
                     <w:rStyle w:val="Lienhypertexte"/>
@@ -1160,7 +1162,7 @@
                     <w:noProof/>
                     <w:webHidden/>
                   </w:rPr>
-                  <w:instrText xml:space="preserve"> PAGEREF _Toc53754640 \h </w:instrText>
+                  <w:instrText xml:space="preserve"> PAGEREF _Toc54018515 \h </w:instrText>
                 </w:r>
                 <w:r>
                   <w:rPr>
@@ -1181,6 +1183,216 @@
                     <w:webHidden/>
                   </w:rPr>
                   <w:t>4</w:t>
+                </w:r>
+                <w:r>
+                  <w:rPr>
+                    <w:noProof/>
+                    <w:webHidden/>
+                  </w:rPr>
+                  <w:fldChar w:fldCharType="end"/>
+                </w:r>
+              </w:hyperlink>
+            </w:p>
+            <w:p>
+              <w:pPr>
+                <w:pStyle w:val="TM1"/>
+                <w:tabs>
+                  <w:tab w:val="right" w:leader="dot" w:pos="9062"/>
+                </w:tabs>
+                <w:rPr>
+                  <w:rFonts w:eastAsiaTheme="minorEastAsia"/>
+                  <w:noProof/>
+                  <w:lang w:eastAsia="fr-CH"/>
+                </w:rPr>
+              </w:pPr>
+              <w:hyperlink w:anchor="_Toc54018516" w:history="1">
+                <w:r>
+                  <w:rPr>
+                    <w:rStyle w:val="Lienhypertexte"/>
+                    <w:noProof/>
+                  </w:rPr>
+                  <w:t>Tests</w:t>
+                </w:r>
+                <w:r>
+                  <w:rPr>
+                    <w:noProof/>
+                    <w:webHidden/>
+                  </w:rPr>
+                  <w:tab/>
+                </w:r>
+                <w:r>
+                  <w:rPr>
+                    <w:noProof/>
+                    <w:webHidden/>
+                  </w:rPr>
+                  <w:fldChar w:fldCharType="begin"/>
+                </w:r>
+                <w:r>
+                  <w:rPr>
+                    <w:noProof/>
+                    <w:webHidden/>
+                  </w:rPr>
+                  <w:instrText xml:space="preserve"> PAGEREF _Toc54018516 \h </w:instrText>
+                </w:r>
+                <w:r>
+                  <w:rPr>
+                    <w:noProof/>
+                    <w:webHidden/>
+                  </w:rPr>
+                </w:r>
+                <w:r>
+                  <w:rPr>
+                    <w:noProof/>
+                    <w:webHidden/>
+                  </w:rPr>
+                  <w:fldChar w:fldCharType="separate"/>
+                </w:r>
+                <w:r>
+                  <w:rPr>
+                    <w:noProof/>
+                    <w:webHidden/>
+                  </w:rPr>
+                  <w:t>4</w:t>
+                </w:r>
+                <w:r>
+                  <w:rPr>
+                    <w:noProof/>
+                    <w:webHidden/>
+                  </w:rPr>
+                  <w:fldChar w:fldCharType="end"/>
+                </w:r>
+              </w:hyperlink>
+            </w:p>
+            <w:p>
+              <w:pPr>
+                <w:pStyle w:val="TM2"/>
+                <w:tabs>
+                  <w:tab w:val="right" w:leader="dot" w:pos="9062"/>
+                </w:tabs>
+                <w:rPr>
+                  <w:rFonts w:eastAsiaTheme="minorEastAsia"/>
+                  <w:noProof/>
+                  <w:lang w:eastAsia="fr-CH"/>
+                </w:rPr>
+              </w:pPr>
+              <w:hyperlink w:anchor="_Toc54018517" w:history="1">
+                <w:r>
+                  <w:rPr>
+                    <w:rStyle w:val="Lienhypertexte"/>
+                    <w:noProof/>
+                  </w:rPr>
+                  <w:t>Résultats</w:t>
+                </w:r>
+                <w:r>
+                  <w:rPr>
+                    <w:noProof/>
+                    <w:webHidden/>
+                  </w:rPr>
+                  <w:tab/>
+                </w:r>
+                <w:r>
+                  <w:rPr>
+                    <w:noProof/>
+                    <w:webHidden/>
+                  </w:rPr>
+                  <w:fldChar w:fldCharType="begin"/>
+                </w:r>
+                <w:r>
+                  <w:rPr>
+                    <w:noProof/>
+                    <w:webHidden/>
+                  </w:rPr>
+                  <w:instrText xml:space="preserve"> PAGEREF _Toc54018517 \h </w:instrText>
+                </w:r>
+                <w:r>
+                  <w:rPr>
+                    <w:noProof/>
+                    <w:webHidden/>
+                  </w:rPr>
+                </w:r>
+                <w:r>
+                  <w:rPr>
+                    <w:noProof/>
+                    <w:webHidden/>
+                  </w:rPr>
+                  <w:fldChar w:fldCharType="separate"/>
+                </w:r>
+                <w:r>
+                  <w:rPr>
+                    <w:noProof/>
+                    <w:webHidden/>
+                  </w:rPr>
+                  <w:t>4</w:t>
+                </w:r>
+                <w:r>
+                  <w:rPr>
+                    <w:noProof/>
+                    <w:webHidden/>
+                  </w:rPr>
+                  <w:fldChar w:fldCharType="end"/>
+                </w:r>
+              </w:hyperlink>
+            </w:p>
+            <w:p>
+              <w:pPr>
+                <w:pStyle w:val="TM1"/>
+                <w:tabs>
+                  <w:tab w:val="right" w:leader="dot" w:pos="9062"/>
+                </w:tabs>
+                <w:rPr>
+                  <w:rFonts w:eastAsiaTheme="minorEastAsia"/>
+                  <w:noProof/>
+                  <w:lang w:eastAsia="fr-CH"/>
+                </w:rPr>
+              </w:pPr>
+              <w:hyperlink w:anchor="_Toc54018518" w:history="1">
+                <w:r>
+                  <w:rPr>
+                    <w:rStyle w:val="Lienhypertexte"/>
+                    <w:noProof/>
+                  </w:rPr>
+                  <w:t>Annexes</w:t>
+                </w:r>
+                <w:r>
+                  <w:rPr>
+                    <w:noProof/>
+                    <w:webHidden/>
+                  </w:rPr>
+                  <w:tab/>
+                </w:r>
+                <w:r>
+                  <w:rPr>
+                    <w:noProof/>
+                    <w:webHidden/>
+                  </w:rPr>
+                  <w:fldChar w:fldCharType="begin"/>
+                </w:r>
+                <w:r>
+                  <w:rPr>
+                    <w:noProof/>
+                    <w:webHidden/>
+                  </w:rPr>
+                  <w:instrText xml:space="preserve"> PAGEREF _Toc54018518 \h </w:instrText>
+                </w:r>
+                <w:r>
+                  <w:rPr>
+                    <w:noProof/>
+                    <w:webHidden/>
+                  </w:rPr>
+                </w:r>
+                <w:r>
+                  <w:rPr>
+                    <w:noProof/>
+                    <w:webHidden/>
+                  </w:rPr>
+                  <w:fldChar w:fldCharType="separate"/>
+                </w:r>
+                <w:r>
+                  <w:rPr>
+                    <w:noProof/>
+                    <w:webHidden/>
+                  </w:rPr>
+                  <w:t>6</w:t>
                 </w:r>
                 <w:r>
                   <w:rPr>
@@ -1212,7 +1424,7 @@
           <w:pPr>
             <w:pStyle w:val="Titre1"/>
           </w:pPr>
-          <w:bookmarkStart w:id="0" w:name="_Toc53754634"/>
+          <w:bookmarkStart w:id="0" w:name="_Toc54018509"/>
           <w:r>
             <w:lastRenderedPageBreak/>
             <w:t>I</w:t>
@@ -1235,7 +1447,13 @@
             <w:jc w:val="both"/>
           </w:pPr>
           <w:r>
-            <w:t xml:space="preserve">Pour des raisons de simplification le terme </w:t>
+            <w:t>Pour des raisons de simplification</w:t>
+          </w:r>
+          <w:r>
+            <w:t>,</w:t>
+          </w:r>
+          <w:r>
+            <w:t xml:space="preserve"> le terme </w:t>
           </w:r>
           <w:r>
             <w:t>« </w:t>
@@ -1247,7 +1465,13 @@
             <w:t> »</w:t>
           </w:r>
           <w:r>
-            <w:t xml:space="preserve"> sera utiliser dans ce document pour parler de l’utilisateur de la classe.</w:t>
+            <w:t xml:space="preserve"> sera utilis</w:t>
+          </w:r>
+          <w:r>
+            <w:t>é</w:t>
+          </w:r>
+          <w:r>
+            <w:t xml:space="preserve"> dans ce document pour parler de l’utilisateur de la classe.</w:t>
           </w:r>
         </w:p>
         <w:p>
@@ -1262,7 +1486,7 @@
               <w:rStyle w:val="Titre1Car"/>
             </w:rPr>
           </w:pPr>
-          <w:bookmarkStart w:id="1" w:name="_Toc53754635"/>
+          <w:bookmarkStart w:id="1" w:name="_Toc54018510"/>
           <w:r>
             <w:rPr>
               <w:rStyle w:val="Titre1Car"/>
@@ -1294,7 +1518,7 @@
         <w:pStyle w:val="Titre1"/>
         <w:jc w:val="both"/>
       </w:pPr>
-      <w:bookmarkStart w:id="2" w:name="_Toc53754636"/>
+      <w:bookmarkStart w:id="2" w:name="_Toc54018511"/>
       <w:r>
         <w:t>Constructeurs</w:t>
       </w:r>
@@ -1354,7 +1578,13 @@
         <w:jc w:val="both"/>
       </w:pPr>
       <w:r>
-        <w:t>En extension, un constructeur à deux arguments est fourni. Il prend une taille M est le modulo P. Son comportement est similaire, mais il permet de construire une matrice carrée. Il appel le premier constructeur en dupliquant la taille M.</w:t>
+        <w:t>En extension, un constructeur à deux arguments est fourni. Il prend une taille M et le modulo P. Son comportement est similaire, mais il permet de construire une matrice carrée. Il appel</w:t>
+      </w:r>
+      <w:r>
+        <w:t>le</w:t>
+      </w:r>
+      <w:r>
+        <w:t xml:space="preserve"> le premier constructeur en dupliquant la taille M.</w:t>
       </w:r>
     </w:p>
     <w:p>
@@ -1414,7 +1644,7 @@
         <w:pStyle w:val="Titre2"/>
         <w:jc w:val="both"/>
       </w:pPr>
-      <w:bookmarkStart w:id="3" w:name="_Toc53754637"/>
+      <w:bookmarkStart w:id="3" w:name="_Toc54018512"/>
       <w:r>
         <w:t>Exceptions</w:t>
       </w:r>
@@ -1462,7 +1692,7 @@
       <w:pPr>
         <w:pStyle w:val="Titre1"/>
       </w:pPr>
-      <w:bookmarkStart w:id="4" w:name="_Toc53754638"/>
+      <w:bookmarkStart w:id="4" w:name="_Toc54018513"/>
       <w:r>
         <w:lastRenderedPageBreak/>
         <w:t>Affichage</w:t>
@@ -1598,24 +1828,14 @@
                             <w:r>
                               <w:t xml:space="preserve">Figure </w:t>
                             </w:r>
-                            <w:r>
-                              <w:fldChar w:fldCharType="begin"/>
-                            </w:r>
-                            <w:r>
-                              <w:instrText xml:space="preserve"> SEQ Figure \* ARABIC </w:instrText>
-                            </w:r>
-                            <w:r>
-                              <w:fldChar w:fldCharType="separate"/>
-                            </w:r>
-                            <w:r>
-                              <w:rPr>
-                                <w:noProof/>
-                              </w:rPr>
-                              <w:t>1</w:t>
-                            </w:r>
-                            <w:r>
-                              <w:fldChar w:fldCharType="end"/>
-                            </w:r>
+                            <w:fldSimple w:instr=" SEQ Figure \* ARABIC ">
+                              <w:r>
+                                <w:rPr>
+                                  <w:noProof/>
+                                </w:rPr>
+                                <w:t>1</w:t>
+                              </w:r>
+                            </w:fldSimple>
                             <w:r>
                               <w:t xml:space="preserve"> Affchage d'une matrice</w:t>
                             </w:r>
@@ -1655,24 +1875,14 @@
                       <w:r>
                         <w:t xml:space="preserve">Figure </w:t>
                       </w:r>
-                      <w:r>
-                        <w:fldChar w:fldCharType="begin"/>
-                      </w:r>
-                      <w:r>
-                        <w:instrText xml:space="preserve"> SEQ Figure \* ARABIC </w:instrText>
-                      </w:r>
-                      <w:r>
-                        <w:fldChar w:fldCharType="separate"/>
-                      </w:r>
-                      <w:r>
-                        <w:rPr>
-                          <w:noProof/>
-                        </w:rPr>
-                        <w:t>1</w:t>
-                      </w:r>
-                      <w:r>
-                        <w:fldChar w:fldCharType="end"/>
-                      </w:r>
+                      <w:fldSimple w:instr=" SEQ Figure \* ARABIC ">
+                        <w:r>
+                          <w:rPr>
+                            <w:noProof/>
+                          </w:rPr>
+                          <w:t>1</w:t>
+                        </w:r>
+                      </w:fldSimple>
                       <w:r>
                         <w:t xml:space="preserve"> Affchage d'une matrice</w:t>
                       </w:r>
@@ -1686,7 +1896,13 @@
         </mc:AlternateContent>
       </w:r>
       <w:r>
-        <w:t>Pour un affichage détaillé des attributs de la matrice, l’utilisateur pour combiner la fonction toString avec les fonctions getWidth, getHeight et getModulus. Nous n’avons pas jugé pertinent de traiter ce cas nous même.</w:t>
+        <w:t>Pour un affichage détaillé des attributs de la matrice, l’utilisateur pour combiner la fonction toString avec les fonctions getWidth, getHeight et getModulus. Nous n’avons pas jugé pertinent de traiter ce cas nous</w:t>
+      </w:r>
+      <w:r>
+        <w:t>-mêmes</w:t>
+      </w:r>
+      <w:r>
+        <w:t>.</w:t>
       </w:r>
     </w:p>
     <w:p/>
@@ -1694,7 +1910,7 @@
       <w:pPr>
         <w:pStyle w:val="Titre1"/>
       </w:pPr>
-      <w:bookmarkStart w:id="5" w:name="_Toc53754639"/>
+      <w:bookmarkStart w:id="5" w:name="_Toc54018514"/>
       <w:r>
         <w:t>Opérations</w:t>
       </w:r>
@@ -1706,7 +1922,13 @@
         <w:jc w:val="both"/>
       </w:pPr>
       <w:r>
-        <w:t>Les opérations matricielles s’effectues composante par composante</w:t>
+        <w:t>Les opérations matricielles s’effectue</w:t>
+      </w:r>
+      <w:r>
+        <w:t>nt</w:t>
+      </w:r>
+      <w:r>
+        <w:t xml:space="preserve"> composante par composante</w:t>
       </w:r>
       <w:r>
         <w:t xml:space="preserve">. </w:t>
@@ -1776,24 +1998,14 @@
                             <w:r>
                               <w:t xml:space="preserve">Figure </w:t>
                             </w:r>
-                            <w:r>
-                              <w:fldChar w:fldCharType="begin"/>
-                            </w:r>
-                            <w:r>
-                              <w:instrText xml:space="preserve"> SEQ Figure \* ARABIC </w:instrText>
-                            </w:r>
-                            <w:r>
-                              <w:fldChar w:fldCharType="separate"/>
-                            </w:r>
-                            <w:r>
-                              <w:rPr>
-                                <w:noProof/>
-                              </w:rPr>
-                              <w:t>2</w:t>
-                            </w:r>
-                            <w:r>
-                              <w:fldChar w:fldCharType="end"/>
-                            </w:r>
+                            <w:fldSimple w:instr=" SEQ Figure \* ARABIC ">
+                              <w:r>
+                                <w:rPr>
+                                  <w:noProof/>
+                                </w:rPr>
+                                <w:t>2</w:t>
+                              </w:r>
+                            </w:fldSimple>
                             <w:r>
                               <w:t xml:space="preserve"> Exemple</w:t>
                             </w:r>
@@ -1839,24 +2051,14 @@
                       <w:r>
                         <w:t xml:space="preserve">Figure </w:t>
                       </w:r>
-                      <w:r>
-                        <w:fldChar w:fldCharType="begin"/>
-                      </w:r>
-                      <w:r>
-                        <w:instrText xml:space="preserve"> SEQ Figure \* ARABIC </w:instrText>
-                      </w:r>
-                      <w:r>
-                        <w:fldChar w:fldCharType="separate"/>
-                      </w:r>
-                      <w:r>
-                        <w:rPr>
-                          <w:noProof/>
-                        </w:rPr>
-                        <w:t>2</w:t>
-                      </w:r>
-                      <w:r>
-                        <w:fldChar w:fldCharType="end"/>
-                      </w:r>
+                      <w:fldSimple w:instr=" SEQ Figure \* ARABIC ">
+                        <w:r>
+                          <w:rPr>
+                            <w:noProof/>
+                          </w:rPr>
+                          <w:t>2</w:t>
+                        </w:r>
+                      </w:fldSimple>
                       <w:r>
                         <w:t xml:space="preserve"> Exemple</w:t>
                       </w:r>
@@ -1946,7 +2148,13 @@
         <w:t>Le système d’opérations est modulable. Nous avons créé trois méthodes vitrine</w:t>
       </w:r>
       <w:r>
-        <w:t xml:space="preserve"> (add, sub, prod) qui appellent operation avec un Objet operator en paramètre qui définit le traitement à effectuer entre les deux composantes</w:t>
+        <w:t xml:space="preserve"> (add, sub, prod) qui appellent op</w:t>
+      </w:r>
+      <w:r>
+        <w:t>é</w:t>
+      </w:r>
+      <w:r>
+        <w:t>ration avec un Objet operator en paramètre qui définit le traitement à effectuer entre les deux composantes</w:t>
       </w:r>
       <w:r>
         <w:t xml:space="preserve"> des matrices.</w:t>
@@ -1957,7 +2165,13 @@
         <w:jc w:val="both"/>
       </w:pPr>
       <w:r>
-        <w:t xml:space="preserve">L’objet operation est une </w:t>
+        <w:t>L’objet op</w:t>
+      </w:r>
+      <w:r>
+        <w:t>é</w:t>
+      </w:r>
+      <w:r>
+        <w:t xml:space="preserve">ration est une </w:t>
       </w:r>
       <w:r>
         <w:t>énumération</w:t>
@@ -1972,10 +2186,10 @@
         <w:t xml:space="preserve"> pour le traitement souhaité.</w:t>
       </w:r>
       <w:r>
-        <w:t xml:space="preserve"> </w:t>
-      </w:r>
-      <w:r>
-        <w:t>De cette manière, le traitement des opérations est centralisé et extensible</w:t>
+        <w:t xml:space="preserve"> De cette manière, le traitement des opérations est centralisé et extensible</w:t>
+      </w:r>
+      <w:r>
+        <w:t>.</w:t>
       </w:r>
     </w:p>
     <w:p>
@@ -2045,24 +2259,14 @@
       <w:r>
         <w:t xml:space="preserve">Figure </w:t>
       </w:r>
-      <w:r>
-        <w:fldChar w:fldCharType="begin"/>
-      </w:r>
-      <w:r>
-        <w:instrText xml:space="preserve"> SEQ Figure \* ARABIC </w:instrText>
-      </w:r>
-      <w:r>
-        <w:fldChar w:fldCharType="separate"/>
-      </w:r>
-      <w:r>
-        <w:rPr>
-          <w:noProof/>
-        </w:rPr>
-        <w:t>3</w:t>
-      </w:r>
-      <w:r>
-        <w:fldChar w:fldCharType="end"/>
-      </w:r>
+      <w:fldSimple w:instr=" SEQ Figure \* ARABIC ">
+        <w:r>
+          <w:rPr>
+            <w:noProof/>
+          </w:rPr>
+          <w:t>3</w:t>
+        </w:r>
+      </w:fldSimple>
       <w:r>
         <w:t xml:space="preserve"> Modélisation des opérations matricielles</w:t>
       </w:r>
@@ -2071,7 +2275,7 @@
       <w:pPr>
         <w:pStyle w:val="Titre2"/>
       </w:pPr>
-      <w:bookmarkStart w:id="6" w:name="_Toc53754640"/>
+      <w:bookmarkStart w:id="6" w:name="_Toc54018515"/>
       <w:r>
         <w:lastRenderedPageBreak/>
         <w:t>Exceptions</w:t>
@@ -2099,23 +2303,51 @@
       <w:pPr>
         <w:pStyle w:val="Titre1"/>
       </w:pPr>
+      <w:bookmarkStart w:id="7" w:name="_Toc54018516"/>
       <w:r>
         <w:t>Tests</w:t>
       </w:r>
+      <w:bookmarkEnd w:id="7"/>
     </w:p>
     <w:p/>
     <w:p>
       <w:r>
-        <w:t>Une classe Test est fournie. Une série de de test avec des matrices connues est effectuées. Une autre série de test est effectué selon les arguments que le programme reçoit. Il attend 5 arguments pour créer deux matrices, &lt;M1&gt; &lt;N1&gt; &lt;M2&gt; &lt;N2&gt; &lt;modulo&gt;. Si un argument est invalide où manquant, une exception est levée. Finalement des tests « limites » sont réalisés.</w:t>
+        <w:t>Une classe Test est fournie. Une série de test</w:t>
+      </w:r>
+      <w:r>
+        <w:t>s</w:t>
+      </w:r>
+      <w:r>
+        <w:t xml:space="preserve"> avec des matrices connues est effectuée. Une autre série de test</w:t>
+      </w:r>
+      <w:r>
+        <w:t>s</w:t>
+      </w:r>
+      <w:r>
+        <w:t xml:space="preserve"> est effectué</w:t>
+      </w:r>
+      <w:r>
+        <w:t>e</w:t>
+      </w:r>
+      <w:r>
+        <w:t xml:space="preserve"> selon les arguments que le programme reçoit. Il attend 5 arguments pour créer deux matrices, &lt;M1&gt; &lt;N1&gt; &lt;M2&gt; &lt;N2&gt; &lt;modulo&gt;. Si un argument est invalide où manquant, une exception est levée. Finalement</w:t>
+      </w:r>
+      <w:r>
+        <w:t>,</w:t>
+      </w:r>
+      <w:r>
+        <w:t xml:space="preserve"> des tests « limites » sont réalisés.</w:t>
       </w:r>
     </w:p>
     <w:p>
       <w:pPr>
         <w:pStyle w:val="Titre2"/>
       </w:pPr>
+      <w:bookmarkStart w:id="8" w:name="_Toc54018517"/>
       <w:r>
         <w:t>Résultats</w:t>
       </w:r>
+      <w:bookmarkEnd w:id="8"/>
     </w:p>
     <w:p>
       <w:r>
@@ -2185,7 +2417,7 @@
         <w:jc w:val="both"/>
       </w:pPr>
       <w:r>
-        <w:t>Cette partie reprends les tests de la donnée. Nous avons reproduit les deux matrices one et two manuellement puis nous avons effectué les opérations à disposition et nous avons affiché le résultat.</w:t>
+        <w:t>Cette partie reprend les tests de la donnée. Nous avons reproduit les deux matrices one et two manuellement puis nous avons effectué les opérations à disposition et nous avons affiché le résultat.</w:t>
       </w:r>
     </w:p>
     <w:p>
@@ -2282,7 +2514,19 @@
         <w:jc w:val="both"/>
       </w:pPr>
       <w:r>
-        <w:t>Ainsi deux matrices three (2x2) four(3x5) ont été générées aléatoirement modulo 6.</w:t>
+        <w:t>Ainsi</w:t>
+      </w:r>
+      <w:r>
+        <w:t>,</w:t>
+      </w:r>
+      <w:r>
+        <w:t xml:space="preserve"> deux matrices three (2x2) four(3x</w:t>
+      </w:r>
+      <w:r>
+        <w:t>4</w:t>
+      </w:r>
+      <w:r>
+        <w:t>) ont été générées aléatoirement modulo 6.</w:t>
       </w:r>
     </w:p>
     <w:p>
@@ -2427,7 +2671,13 @@
         <w:jc w:val="both"/>
       </w:pPr>
       <w:r>
-        <w:t>Créer (aléatoirement où à partir d’un tableau 2D) et utiliser une matrice vide fonctionne.</w:t>
+        <w:t>Créer (aléatoirement o</w:t>
+      </w:r>
+      <w:r>
+        <w:t>u</w:t>
+      </w:r>
+      <w:r>
+        <w:t xml:space="preserve"> à partir d’un tableau 2D) et utiliser une matrice vide fonctionne.</w:t>
       </w:r>
     </w:p>
     <w:p>
@@ -2449,9 +2699,11 @@
       <w:pPr>
         <w:pStyle w:val="Titre1"/>
       </w:pPr>
+      <w:bookmarkStart w:id="9" w:name="_Toc54018518"/>
       <w:r>
         <w:t>Annexes</w:t>
       </w:r>
+      <w:bookmarkEnd w:id="9"/>
     </w:p>
     <w:p/>
     <w:p>
@@ -2465,6 +2717,9 @@
       <w:r>
         <w:t>Code source</w:t>
       </w:r>
+      <w:r>
+        <w:t xml:space="preserve"> en pdf</w:t>
+      </w:r>
     </w:p>
     <w:p>
       <w:pPr>
@@ -2491,12 +2746,8 @@
       </w:r>
     </w:p>
     <w:sectPr>
-      <w:headerReference w:type="even" r:id="rId16"/>
-      <w:headerReference w:type="default" r:id="rId17"/>
-      <w:footerReference w:type="even" r:id="rId18"/>
-      <w:footerReference w:type="default" r:id="rId19"/>
-      <w:headerReference w:type="first" r:id="rId20"/>
-      <w:footerReference w:type="first" r:id="rId21"/>
+      <w:headerReference w:type="default" r:id="rId16"/>
+      <w:footerReference w:type="default" r:id="rId17"/>
       <w:pgSz w:w="11906" w:h="16838"/>
       <w:pgMar w:top="1417" w:right="1417" w:bottom="1417" w:left="1417" w:header="708" w:footer="708" w:gutter="0"/>
       <w:pgNumType w:start="0"/>
@@ -2538,42 +2789,19 @@
   <w:p>
     <w:pPr>
       <w:pStyle w:val="Pieddepage"/>
-    </w:pPr>
-  </w:p>
-</w:ftr>
-</file>
-
-<file path=word/footer2.xml><?xml version="1.0" encoding="utf-8"?>
-<w:ftr xmlns:wpc="http://schemas.microsoft.com/office/word/2010/wordprocessingCanvas" xmlns:cx="http://schemas.microsoft.com/office/drawing/2014/chartex" xmlns:cx1="http://schemas.microsoft.com/office/drawing/2015/9/8/chartex" xmlns:cx2="http://schemas.microsoft.com/office/drawing/2015/10/21/chartex" xmlns:cx3="http://schemas.microsoft.com/office/drawing/2016/5/9/chartex" xmlns:cx4="http://schemas.microsoft.com/office/drawing/2016/5/10/chartex" xmlns:cx5="http://schemas.microsoft.com/office/drawing/2016/5/11/chartex" xmlns:cx6="http://schemas.microsoft.com/office/drawing/2016/5/12/chartex" xmlns:cx7="http://schemas.microsoft.com/office/drawing/2016/5/13/chartex" xmlns:cx8="http://schemas.microsoft.com/office/drawing/2016/5/14/chartex" xmlns:mc="http://schemas.openxmlformats.org/markup-compatibility/2006" xmlns:aink="http://schemas.microsoft.com/office/drawing/2016/ink" xmlns:am3d="http://schemas.microsoft.com/office/drawing/2017/model3d" xmlns:o="urn:schemas-microsoft-com:office:office" xmlns:r="http://schemas.openxmlformats.org/officeDocument/2006/relationships" xmlns:m="http://schemas.openxmlformats.org/officeDocument/2006/math" xmlns:v="urn:schemas-microsoft-com:vml" xmlns:wp14="http://schemas.microsoft.com/office/word/2010/wordprocessingDrawing" xmlns:wp="http://schemas.openxmlformats.org/drawingml/2006/wordprocessingDrawing" xmlns:w10="urn:schemas-microsoft-com:office:word" xmlns:w="http://schemas.openxmlformats.org/wordprocessingml/2006/main" xmlns:w14="http://schemas.microsoft.com/office/word/2010/wordml" xmlns:w15="http://schemas.microsoft.com/office/word/2012/wordml" xmlns:w16cex="http://schemas.microsoft.com/office/word/2018/wordml/cex" xmlns:w16cid="http://schemas.microsoft.com/office/word/2016/wordml/cid" xmlns:w16="http://schemas.microsoft.com/office/word/2018/wordml" xmlns:w16se="http://schemas.microsoft.com/office/word/2015/wordml/symex" xmlns:wpg="http://schemas.microsoft.com/office/word/2010/wordprocessingGroup" xmlns:wpi="http://schemas.microsoft.com/office/word/2010/wordprocessingInk" xmlns:wne="http://schemas.microsoft.com/office/word/2006/wordml" xmlns:wps="http://schemas.microsoft.com/office/word/2010/wordprocessingShape" mc:Ignorable="w14 w15 w16se w16cid w16 w16cex wp14">
-  <w:p>
-    <w:pPr>
-      <w:pStyle w:val="Pieddepage"/>
       <w:jc w:val="right"/>
       <w:rPr>
         <w:lang w:val="en-GB"/>
       </w:rPr>
     </w:pPr>
-    <w:r>
-      <w:fldChar w:fldCharType="begin"/>
-    </w:r>
-    <w:r>
-      <w:instrText xml:space="preserve"> DATE   \* MERGEFORMAT </w:instrText>
-    </w:r>
-    <w:r>
-      <w:fldChar w:fldCharType="separate"/>
-    </w:r>
-    <w:r>
-      <w:rPr>
-        <w:noProof/>
-      </w:rPr>
-      <w:t>16.10.2020</w:t>
-    </w:r>
-    <w:r>
-      <w:rPr>
-        <w:noProof/>
-      </w:rPr>
-      <w:fldChar w:fldCharType="end"/>
-    </w:r>
+    <w:fldSimple w:instr=" DATE   \* MERGEFORMAT ">
+      <w:r>
+        <w:rPr>
+          <w:noProof/>
+        </w:rPr>
+        <w:t>19.10.2020</w:t>
+      </w:r>
+    </w:fldSimple>
     <w:r>
       <w:ptab w:relativeTo="margin" w:alignment="center" w:leader="none"/>
     </w:r>
@@ -2642,16 +2870,6 @@
 </w:ftr>
 </file>
 
-<file path=word/footer3.xml><?xml version="1.0" encoding="utf-8"?>
-<w:ftr xmlns:wpc="http://schemas.microsoft.com/office/word/2010/wordprocessingCanvas" xmlns:cx="http://schemas.microsoft.com/office/drawing/2014/chartex" xmlns:cx1="http://schemas.microsoft.com/office/drawing/2015/9/8/chartex" xmlns:cx2="http://schemas.microsoft.com/office/drawing/2015/10/21/chartex" xmlns:cx3="http://schemas.microsoft.com/office/drawing/2016/5/9/chartex" xmlns:cx4="http://schemas.microsoft.com/office/drawing/2016/5/10/chartex" xmlns:cx5="http://schemas.microsoft.com/office/drawing/2016/5/11/chartex" xmlns:cx6="http://schemas.microsoft.com/office/drawing/2016/5/12/chartex" xmlns:cx7="http://schemas.microsoft.com/office/drawing/2016/5/13/chartex" xmlns:cx8="http://schemas.microsoft.com/office/drawing/2016/5/14/chartex" xmlns:mc="http://schemas.openxmlformats.org/markup-compatibility/2006" xmlns:aink="http://schemas.microsoft.com/office/drawing/2016/ink" xmlns:am3d="http://schemas.microsoft.com/office/drawing/2017/model3d" xmlns:o="urn:schemas-microsoft-com:office:office" xmlns:r="http://schemas.openxmlformats.org/officeDocument/2006/relationships" xmlns:m="http://schemas.openxmlformats.org/officeDocument/2006/math" xmlns:v="urn:schemas-microsoft-com:vml" xmlns:wp14="http://schemas.microsoft.com/office/word/2010/wordprocessingDrawing" xmlns:wp="http://schemas.openxmlformats.org/drawingml/2006/wordprocessingDrawing" xmlns:w10="urn:schemas-microsoft-com:office:word" xmlns:w="http://schemas.openxmlformats.org/wordprocessingml/2006/main" xmlns:w14="http://schemas.microsoft.com/office/word/2010/wordml" xmlns:w15="http://schemas.microsoft.com/office/word/2012/wordml" xmlns:w16cex="http://schemas.microsoft.com/office/word/2018/wordml/cex" xmlns:w16cid="http://schemas.microsoft.com/office/word/2016/wordml/cid" xmlns:w16="http://schemas.microsoft.com/office/word/2018/wordml" xmlns:w16se="http://schemas.microsoft.com/office/word/2015/wordml/symex" xmlns:wpg="http://schemas.microsoft.com/office/word/2010/wordprocessingGroup" xmlns:wpi="http://schemas.microsoft.com/office/word/2010/wordprocessingInk" xmlns:wne="http://schemas.microsoft.com/office/word/2006/wordml" xmlns:wps="http://schemas.microsoft.com/office/word/2010/wordprocessingShape" mc:Ignorable="w14 w15 w16se w16cid w16 w16cex wp14">
-  <w:p>
-    <w:pPr>
-      <w:pStyle w:val="Pieddepage"/>
-    </w:pPr>
-  </w:p>
-</w:ftr>
-</file>
-
 <file path=word/footnotes.xml><?xml version="1.0" encoding="utf-8"?>
 <w:footnotes xmlns:wpc="http://schemas.microsoft.com/office/word/2010/wordprocessingCanvas" xmlns:cx="http://schemas.microsoft.com/office/drawing/2014/chartex" xmlns:cx1="http://schemas.microsoft.com/office/drawing/2015/9/8/chartex" xmlns:cx2="http://schemas.microsoft.com/office/drawing/2015/10/21/chartex" xmlns:cx3="http://schemas.microsoft.com/office/drawing/2016/5/9/chartex" xmlns:cx4="http://schemas.microsoft.com/office/drawing/2016/5/10/chartex" xmlns:cx5="http://schemas.microsoft.com/office/drawing/2016/5/11/chartex" xmlns:cx6="http://schemas.microsoft.com/office/drawing/2016/5/12/chartex" xmlns:cx7="http://schemas.microsoft.com/office/drawing/2016/5/13/chartex" xmlns:cx8="http://schemas.microsoft.com/office/drawing/2016/5/14/chartex" xmlns:mc="http://schemas.openxmlformats.org/markup-compatibility/2006" xmlns:aink="http://schemas.microsoft.com/office/drawing/2016/ink" xmlns:am3d="http://schemas.microsoft.com/office/drawing/2017/model3d" xmlns:o="urn:schemas-microsoft-com:office:office" xmlns:r="http://schemas.openxmlformats.org/officeDocument/2006/relationships" xmlns:m="http://schemas.openxmlformats.org/officeDocument/2006/math" xmlns:v="urn:schemas-microsoft-com:vml" xmlns:wp14="http://schemas.microsoft.com/office/word/2010/wordprocessingDrawing" xmlns:wp="http://schemas.openxmlformats.org/drawingml/2006/wordprocessingDrawing" xmlns:w10="urn:schemas-microsoft-com:office:word" xmlns:w="http://schemas.openxmlformats.org/wordprocessingml/2006/main" xmlns:w14="http://schemas.microsoft.com/office/word/2010/wordml" xmlns:w15="http://schemas.microsoft.com/office/word/2012/wordml" xmlns:w16cex="http://schemas.microsoft.com/office/word/2018/wordml/cex" xmlns:w16cid="http://schemas.microsoft.com/office/word/2016/wordml/cid" xmlns:w16="http://schemas.microsoft.com/office/word/2018/wordml" xmlns:w16se="http://schemas.microsoft.com/office/word/2015/wordml/symex" xmlns:wpg="http://schemas.microsoft.com/office/word/2010/wordprocessingGroup" xmlns:wpi="http://schemas.microsoft.com/office/word/2010/wordprocessingInk" xmlns:wne="http://schemas.microsoft.com/office/word/2006/wordml" xmlns:wps="http://schemas.microsoft.com/office/word/2010/wordprocessingShape" mc:Ignorable="w14 w15 w16se w16cid w16 w16cex wp14">
   <w:footnote w:type="separator" w:id="-1">
@@ -2678,16 +2896,6 @@
 </file>
 
 <file path=word/header1.xml><?xml version="1.0" encoding="utf-8"?>
-<w:hdr xmlns:wpc="http://schemas.microsoft.com/office/word/2010/wordprocessingCanvas" xmlns:cx="http://schemas.microsoft.com/office/drawing/2014/chartex" xmlns:cx1="http://schemas.microsoft.com/office/drawing/2015/9/8/chartex" xmlns:cx2="http://schemas.microsoft.com/office/drawing/2015/10/21/chartex" xmlns:cx3="http://schemas.microsoft.com/office/drawing/2016/5/9/chartex" xmlns:cx4="http://schemas.microsoft.com/office/drawing/2016/5/10/chartex" xmlns:cx5="http://schemas.microsoft.com/office/drawing/2016/5/11/chartex" xmlns:cx6="http://schemas.microsoft.com/office/drawing/2016/5/12/chartex" xmlns:cx7="http://schemas.microsoft.com/office/drawing/2016/5/13/chartex" xmlns:cx8="http://schemas.microsoft.com/office/drawing/2016/5/14/chartex" xmlns:mc="http://schemas.openxmlformats.org/markup-compatibility/2006" xmlns:aink="http://schemas.microsoft.com/office/drawing/2016/ink" xmlns:am3d="http://schemas.microsoft.com/office/drawing/2017/model3d" xmlns:o="urn:schemas-microsoft-com:office:office" xmlns:r="http://schemas.openxmlformats.org/officeDocument/2006/relationships" xmlns:m="http://schemas.openxmlformats.org/officeDocument/2006/math" xmlns:v="urn:schemas-microsoft-com:vml" xmlns:wp14="http://schemas.microsoft.com/office/word/2010/wordprocessingDrawing" xmlns:wp="http://schemas.openxmlformats.org/drawingml/2006/wordprocessingDrawing" xmlns:w10="urn:schemas-microsoft-com:office:word" xmlns:w="http://schemas.openxmlformats.org/wordprocessingml/2006/main" xmlns:w14="http://schemas.microsoft.com/office/word/2010/wordml" xmlns:w15="http://schemas.microsoft.com/office/word/2012/wordml" xmlns:w16cex="http://schemas.microsoft.com/office/word/2018/wordml/cex" xmlns:w16cid="http://schemas.microsoft.com/office/word/2016/wordml/cid" xmlns:w16="http://schemas.microsoft.com/office/word/2018/wordml" xmlns:w16se="http://schemas.microsoft.com/office/word/2015/wordml/symex" xmlns:wpg="http://schemas.microsoft.com/office/word/2010/wordprocessingGroup" xmlns:wpi="http://schemas.microsoft.com/office/word/2010/wordprocessingInk" xmlns:wne="http://schemas.microsoft.com/office/word/2006/wordml" xmlns:wps="http://schemas.microsoft.com/office/word/2010/wordprocessingShape" mc:Ignorable="w14 w15 w16se w16cid w16 w16cex wp14">
-  <w:p>
-    <w:pPr>
-      <w:pStyle w:val="En-tte"/>
-    </w:pPr>
-  </w:p>
-</w:hdr>
-</file>
-
-<file path=word/header2.xml><?xml version="1.0" encoding="utf-8"?>
 <w:hdr xmlns:wpc="http://schemas.microsoft.com/office/word/2010/wordprocessingCanvas" xmlns:cx="http://schemas.microsoft.com/office/drawing/2014/chartex" xmlns:cx1="http://schemas.microsoft.com/office/drawing/2015/9/8/chartex" xmlns:cx2="http://schemas.microsoft.com/office/drawing/2015/10/21/chartex" xmlns:cx3="http://schemas.microsoft.com/office/drawing/2016/5/9/chartex" xmlns:cx4="http://schemas.microsoft.com/office/drawing/2016/5/10/chartex" xmlns:cx5="http://schemas.microsoft.com/office/drawing/2016/5/11/chartex" xmlns:cx6="http://schemas.microsoft.com/office/drawing/2016/5/12/chartex" xmlns:cx7="http://schemas.microsoft.com/office/drawing/2016/5/13/chartex" xmlns:cx8="http://schemas.microsoft.com/office/drawing/2016/5/14/chartex" xmlns:mc="http://schemas.openxmlformats.org/markup-compatibility/2006" xmlns:aink="http://schemas.microsoft.com/office/drawing/2016/ink" xmlns:am3d="http://schemas.microsoft.com/office/drawing/2017/model3d" xmlns:o="urn:schemas-microsoft-com:office:office" xmlns:r="http://schemas.openxmlformats.org/officeDocument/2006/relationships" xmlns:m="http://schemas.openxmlformats.org/officeDocument/2006/math" xmlns:v="urn:schemas-microsoft-com:vml" xmlns:wp14="http://schemas.microsoft.com/office/word/2010/wordprocessingDrawing" xmlns:wp="http://schemas.openxmlformats.org/drawingml/2006/wordprocessingDrawing" xmlns:w10="urn:schemas-microsoft-com:office:word" xmlns:w="http://schemas.openxmlformats.org/wordprocessingml/2006/main" xmlns:w14="http://schemas.microsoft.com/office/word/2010/wordml" xmlns:w15="http://schemas.microsoft.com/office/word/2012/wordml" xmlns:w16cex="http://schemas.microsoft.com/office/word/2018/wordml/cex" xmlns:w16cid="http://schemas.microsoft.com/office/word/2016/wordml/cid" xmlns:w16="http://schemas.microsoft.com/office/word/2018/wordml" xmlns:w16se="http://schemas.microsoft.com/office/word/2015/wordml/symex" xmlns:wpg="http://schemas.microsoft.com/office/word/2010/wordprocessingGroup" xmlns:wpi="http://schemas.microsoft.com/office/word/2010/wordprocessingInk" xmlns:wne="http://schemas.microsoft.com/office/word/2006/wordml" xmlns:wps="http://schemas.microsoft.com/office/word/2010/wordprocessingShape" mc:Ignorable="w14 w15 w16se w16cid w16 w16cex wp14">
   <w:p>
     <w:pPr>
@@ -2767,31 +2975,11 @@
     <w:r>
       <w:ptab w:relativeTo="margin" w:alignment="right" w:leader="none"/>
     </w:r>
-    <w:r>
-      <w:fldChar w:fldCharType="begin"/>
-    </w:r>
-    <w:r>
-      <w:instrText xml:space="preserve"> TITLE   \* MERGEFORMAT </w:instrText>
-    </w:r>
-    <w:r>
-      <w:fldChar w:fldCharType="separate"/>
-    </w:r>
-    <w:r>
-      <w:t>Labo 1</w:t>
-    </w:r>
-    <w:r>
-      <w:fldChar w:fldCharType="end"/>
-    </w:r>
-  </w:p>
-</w:hdr>
-</file>
-
-<file path=word/header3.xml><?xml version="1.0" encoding="utf-8"?>
-<w:hdr xmlns:wpc="http://schemas.microsoft.com/office/word/2010/wordprocessingCanvas" xmlns:cx="http://schemas.microsoft.com/office/drawing/2014/chartex" xmlns:cx1="http://schemas.microsoft.com/office/drawing/2015/9/8/chartex" xmlns:cx2="http://schemas.microsoft.com/office/drawing/2015/10/21/chartex" xmlns:cx3="http://schemas.microsoft.com/office/drawing/2016/5/9/chartex" xmlns:cx4="http://schemas.microsoft.com/office/drawing/2016/5/10/chartex" xmlns:cx5="http://schemas.microsoft.com/office/drawing/2016/5/11/chartex" xmlns:cx6="http://schemas.microsoft.com/office/drawing/2016/5/12/chartex" xmlns:cx7="http://schemas.microsoft.com/office/drawing/2016/5/13/chartex" xmlns:cx8="http://schemas.microsoft.com/office/drawing/2016/5/14/chartex" xmlns:mc="http://schemas.openxmlformats.org/markup-compatibility/2006" xmlns:aink="http://schemas.microsoft.com/office/drawing/2016/ink" xmlns:am3d="http://schemas.microsoft.com/office/drawing/2017/model3d" xmlns:o="urn:schemas-microsoft-com:office:office" xmlns:r="http://schemas.openxmlformats.org/officeDocument/2006/relationships" xmlns:m="http://schemas.openxmlformats.org/officeDocument/2006/math" xmlns:v="urn:schemas-microsoft-com:vml" xmlns:wp14="http://schemas.microsoft.com/office/word/2010/wordprocessingDrawing" xmlns:wp="http://schemas.openxmlformats.org/drawingml/2006/wordprocessingDrawing" xmlns:w10="urn:schemas-microsoft-com:office:word" xmlns:w="http://schemas.openxmlformats.org/wordprocessingml/2006/main" xmlns:w14="http://schemas.microsoft.com/office/word/2010/wordml" xmlns:w15="http://schemas.microsoft.com/office/word/2012/wordml" xmlns:w16cex="http://schemas.microsoft.com/office/word/2018/wordml/cex" xmlns:w16cid="http://schemas.microsoft.com/office/word/2016/wordml/cid" xmlns:w16="http://schemas.microsoft.com/office/word/2018/wordml" xmlns:w16se="http://schemas.microsoft.com/office/word/2015/wordml/symex" xmlns:wpg="http://schemas.microsoft.com/office/word/2010/wordprocessingGroup" xmlns:wpi="http://schemas.microsoft.com/office/word/2010/wordprocessingInk" xmlns:wne="http://schemas.microsoft.com/office/word/2006/wordml" xmlns:wps="http://schemas.microsoft.com/office/word/2010/wordprocessingShape" mc:Ignorable="w14 w15 w16se w16cid w16 w16cex wp14">
-  <w:p>
-    <w:pPr>
-      <w:pStyle w:val="En-tte"/>
-    </w:pPr>
+    <w:fldSimple w:instr=" TITLE   \* MERGEFORMAT ">
+      <w:r>
+        <w:t>Labo 1</w:t>
+      </w:r>
+    </w:fldSimple>
   </w:p>
 </w:hdr>
 </file>
@@ -4142,6 +4330,7 @@
     <w:rsid w:val="0041041E"/>
     <w:rsid w:val="004766D2"/>
     <w:rsid w:val="00792FEE"/>
+    <w:rsid w:val="009E0EDF"/>
     <w:rsid w:val="00C55F60"/>
     <w:rsid w:val="00D95F62"/>
     <w:rsid w:val="00F403F7"/>
@@ -4611,27 +4800,6 @@
       <w:color w:val="808080"/>
     </w:rPr>
   </w:style>
-  <w:style w:type="paragraph" w:customStyle="1" w:styleId="51FC38553F974443AEEB3B7EB4973DF2">
-    <w:name w:val="51FC38553F974443AEEB3B7EB4973DF2"/>
-    <w:rsid w:val="004766D2"/>
-    <w:rPr>
-      <w:lang w:val="fr-FR" w:eastAsia="fr-FR"/>
-    </w:rPr>
-  </w:style>
-  <w:style w:type="paragraph" w:customStyle="1" w:styleId="EF2BE407A76543258EAFA812D27DC7BA">
-    <w:name w:val="EF2BE407A76543258EAFA812D27DC7BA"/>
-    <w:rsid w:val="004766D2"/>
-    <w:rPr>
-      <w:lang w:val="fr-FR" w:eastAsia="fr-FR"/>
-    </w:rPr>
-  </w:style>
-  <w:style w:type="paragraph" w:customStyle="1" w:styleId="D37E2F3615A443DDA0A1F9AE6290414A">
-    <w:name w:val="D37E2F3615A443DDA0A1F9AE6290414A"/>
-    <w:rsid w:val="004766D2"/>
-    <w:rPr>
-      <w:lang w:val="fr-FR" w:eastAsia="fr-FR"/>
-    </w:rPr>
-  </w:style>
 </w:styles>
 </file>
 

</xml_diff>